<commit_message>
Update of Smart Contracts, restAPI and Java example documentation
</commit_message>
<xml_diff>
--- a/etc/doc/fr/Les_Smart_Contracts.docx
+++ b/etc/doc/fr/Les_Smart_Contracts.docx
@@ -10,11 +10,16 @@
         <w:t xml:space="preserve">Les </w:t>
       </w:r>
       <w:r>
-        <w:t>Smart Contract</w:t>
+        <w:t xml:space="preserve">Smart </w:t>
+      </w:r>
+      <w:proofErr w:type="spellStart"/>
+      <w:r>
+        <w:t>Contract</w:t>
       </w:r>
       <w:r>
         <w:t>s</w:t>
       </w:r>
+      <w:proofErr w:type="spellEnd"/>
     </w:p>
     <w:p>
       <w:pPr>
@@ -38,11 +43,16 @@
       <w:r>
         <w:t xml:space="preserve">mart </w:t>
       </w:r>
+      <w:proofErr w:type="spellStart"/>
       <w:r>
         <w:t>C</w:t>
       </w:r>
       <w:r>
-        <w:t xml:space="preserve">ontract il est nécessaire d’avoir un éditeur de </w:t>
+        <w:t>ontract</w:t>
+      </w:r>
+      <w:proofErr w:type="spellEnd"/>
+      <w:r>
+        <w:t xml:space="preserve"> il est nécessaire d’avoir un éditeur de </w:t>
       </w:r>
       <w:r>
         <w:t>code</w:t>
@@ -87,7 +97,29 @@
         </w:numPr>
       </w:pPr>
       <w:r>
-        <w:t xml:space="preserve">Exemple d’un éditeur de code : notepad++, Gedit (Ubuntu).  </w:t>
+        <w:t xml:space="preserve">Exemple d’un éditeur de </w:t>
+      </w:r>
+      <w:r>
+        <w:t>texte</w:t>
+      </w:r>
+      <w:r>
+        <w:t xml:space="preserve"> : </w:t>
+      </w:r>
+      <w:proofErr w:type="spellStart"/>
+      <w:r>
+        <w:t>notepad</w:t>
+      </w:r>
+      <w:proofErr w:type="spellEnd"/>
+      <w:r>
+        <w:t xml:space="preserve">++, </w:t>
+      </w:r>
+      <w:proofErr w:type="spellStart"/>
+      <w:r>
+        <w:t>Gedit</w:t>
+      </w:r>
+      <w:proofErr w:type="spellEnd"/>
+      <w:r>
+        <w:t xml:space="preserve"> (Ubuntu).  </w:t>
       </w:r>
     </w:p>
     <w:p>
@@ -99,7 +131,21 @@
         </w:numPr>
       </w:pPr>
       <w:r>
-        <w:t xml:space="preserve">Définition d’un Smart Contrat </w:t>
+        <w:t xml:space="preserve">Définition d’un Smart </w:t>
+      </w:r>
+      <w:proofErr w:type="spellStart"/>
+      <w:r>
+        <w:t>Contra</w:t>
+      </w:r>
+      <w:r>
+        <w:t>c</w:t>
+      </w:r>
+      <w:r>
+        <w:t>t</w:t>
+      </w:r>
+      <w:proofErr w:type="spellEnd"/>
+      <w:r>
+        <w:t xml:space="preserve"> </w:t>
       </w:r>
     </w:p>
     <w:p>
@@ -108,7 +154,32 @@
         <w:jc w:val="both"/>
       </w:pPr>
       <w:r>
-        <w:t>Un smart contract, ou contrat intelligent, est un programme informatique qui automatise l’exécution d’un ensemble d’instructions pré-définies lorsque des conditions préalables sont réunies.</w:t>
+        <w:t xml:space="preserve">Un </w:t>
+      </w:r>
+      <w:r>
+        <w:t>S</w:t>
+      </w:r>
+      <w:r>
+        <w:t xml:space="preserve">mart </w:t>
+      </w:r>
+      <w:proofErr w:type="spellStart"/>
+      <w:r>
+        <w:t>C</w:t>
+      </w:r>
+      <w:r>
+        <w:t>ontract</w:t>
+      </w:r>
+      <w:proofErr w:type="spellEnd"/>
+      <w:r>
+        <w:t xml:space="preserve">, ou contrat intelligent, est un programme informatique qui automatise l’exécution d’un ensemble d’instructions </w:t>
+      </w:r>
+      <w:proofErr w:type="spellStart"/>
+      <w:r>
+        <w:t>pré-définies</w:t>
+      </w:r>
+      <w:proofErr w:type="spellEnd"/>
+      <w:r>
+        <w:t xml:space="preserve"> lorsque des conditions préalables sont réunies.</w:t>
       </w:r>
     </w:p>
     <w:p>
@@ -129,15 +200,44 @@
         </w:numPr>
       </w:pPr>
       <w:r>
-        <w:t>Utilisation des Smart Contracts dans la blockchain Kalima</w:t>
-      </w:r>
+        <w:t xml:space="preserve">Utilisation des Smart </w:t>
+      </w:r>
+      <w:proofErr w:type="spellStart"/>
+      <w:r>
+        <w:t>Contracts</w:t>
+      </w:r>
+      <w:proofErr w:type="spellEnd"/>
+      <w:r>
+        <w:t xml:space="preserve"> dans la blockchain </w:t>
+      </w:r>
+      <w:proofErr w:type="spellStart"/>
+      <w:r>
+        <w:t>Kalima</w:t>
+      </w:r>
+      <w:proofErr w:type="spellEnd"/>
     </w:p>
     <w:p>
       <w:pPr>
         <w:jc w:val="both"/>
       </w:pPr>
       <w:r>
-        <w:t>La Blockchain Kalima utilise des Smart Contracts développés par des outils standards et ouverts comme JavaScript et Python, ces outils ouverts permettent sa simple interconnexion avec d’autres blockchains, d’autres bases de données et d’autres applications.</w:t>
+        <w:t xml:space="preserve">La Blockchain </w:t>
+      </w:r>
+      <w:proofErr w:type="spellStart"/>
+      <w:r>
+        <w:t>Kalima</w:t>
+      </w:r>
+      <w:proofErr w:type="spellEnd"/>
+      <w:r>
+        <w:t xml:space="preserve"> utilise des Smart </w:t>
+      </w:r>
+      <w:proofErr w:type="spellStart"/>
+      <w:r>
+        <w:t>Contracts</w:t>
+      </w:r>
+      <w:proofErr w:type="spellEnd"/>
+      <w:r>
+        <w:t xml:space="preserve"> développés par des outils standards et ouverts comme JavaScript et Python, ces outils ouverts permettent sa simple interconnexion avec d’autres blockchains, d’autres bases de données et d’autres applications.</w:t>
       </w:r>
     </w:p>
     <w:p>
@@ -145,7 +245,15 @@
         <w:jc w:val="both"/>
       </w:pPr>
       <w:r>
-        <w:t>Dans ces Smart Contrats on peut faire de l’inférence de l’IA grâce à des modèles crées éventuellement à partir des données collectées de préférence par Kalima, car ce sont des données immuables, sûres et complètes.</w:t>
+        <w:t xml:space="preserve">Dans ces Smart Contrats on peut faire de l’inférence de l’IA grâce à des modèles crées éventuellement à partir des données collectées de préférence par </w:t>
+      </w:r>
+      <w:proofErr w:type="spellStart"/>
+      <w:r>
+        <w:t>Kalima</w:t>
+      </w:r>
+      <w:proofErr w:type="spellEnd"/>
+      <w:r>
+        <w:t>, car ce sont des données immuables, sûres et complètes.</w:t>
       </w:r>
     </w:p>
     <w:p>
@@ -156,14 +264,78 @@
         <w:rPr>
           <w:color w:val="000000" w:themeColor="text1"/>
         </w:rPr>
-        <w:t>Dans notre cas les smart contrat sont stockés sur Git mais validés par la blockchain Kalima. La gestion de ces Smart Contracts est intégrée dans l’API Kalima. Pour pouvoir « exécuter des Smart Contracts depuis notre Node, il suffit de fournir les informations de connexion (identifiant et mot de passe) d</w:t>
-      </w:r>
+        <w:t xml:space="preserve">Dans notre cas les smart contrat sont stockés sur Git mais validés par la blockchain </w:t>
+      </w:r>
+      <w:proofErr w:type="spellStart"/>
       <w:r>
         <w:rPr>
           <w:color w:val="000000" w:themeColor="text1"/>
         </w:rPr>
-        <w:t>’un compte autorisé sur le répertoire git où sont stockés les Smart Contracts</w:t>
-      </w:r>
+        <w:t>Kalima</w:t>
+      </w:r>
+      <w:proofErr w:type="spellEnd"/>
+      <w:r>
+        <w:rPr>
+          <w:color w:val="000000" w:themeColor="text1"/>
+        </w:rPr>
+        <w:t xml:space="preserve">. La gestion de ces Smart </w:t>
+      </w:r>
+      <w:proofErr w:type="spellStart"/>
+      <w:r>
+        <w:rPr>
+          <w:color w:val="000000" w:themeColor="text1"/>
+        </w:rPr>
+        <w:t>Contracts</w:t>
+      </w:r>
+      <w:proofErr w:type="spellEnd"/>
+      <w:r>
+        <w:rPr>
+          <w:color w:val="000000" w:themeColor="text1"/>
+        </w:rPr>
+        <w:t xml:space="preserve"> est intégrée dans l’API </w:t>
+      </w:r>
+      <w:proofErr w:type="spellStart"/>
+      <w:r>
+        <w:rPr>
+          <w:color w:val="000000" w:themeColor="text1"/>
+        </w:rPr>
+        <w:t>Kalima</w:t>
+      </w:r>
+      <w:proofErr w:type="spellEnd"/>
+      <w:r>
+        <w:rPr>
+          <w:color w:val="000000" w:themeColor="text1"/>
+        </w:rPr>
+        <w:t xml:space="preserve">. Pour pouvoir « exécuter des Smart </w:t>
+      </w:r>
+      <w:proofErr w:type="spellStart"/>
+      <w:r>
+        <w:rPr>
+          <w:color w:val="000000" w:themeColor="text1"/>
+        </w:rPr>
+        <w:t>Contracts</w:t>
+      </w:r>
+      <w:proofErr w:type="spellEnd"/>
+      <w:r>
+        <w:rPr>
+          <w:color w:val="000000" w:themeColor="text1"/>
+        </w:rPr>
+        <w:t xml:space="preserve"> depuis notre Node, il suffit de fournir les informations de connexion (identifiant et mot de passe) d</w:t>
+      </w:r>
+      <w:r>
+        <w:rPr>
+          <w:color w:val="000000" w:themeColor="text1"/>
+        </w:rPr>
+        <w:t xml:space="preserve">’un compte autorisé sur le répertoire git où sont stockés les Smart </w:t>
+      </w:r>
+      <w:proofErr w:type="spellStart"/>
+      <w:r>
+        <w:rPr>
+          <w:color w:val="000000" w:themeColor="text1"/>
+        </w:rPr>
+        <w:t>Contracts</w:t>
+      </w:r>
+      <w:proofErr w:type="spellEnd"/>
       <w:r>
         <w:rPr>
           <w:color w:val="000000" w:themeColor="text1"/>
@@ -186,7 +358,15 @@
         </w:numPr>
       </w:pPr>
       <w:r>
-        <w:t>Création d’un Smart Contract JavaScript</w:t>
+        <w:t xml:space="preserve">Création d’un Smart </w:t>
+      </w:r>
+      <w:proofErr w:type="spellStart"/>
+      <w:r>
+        <w:t>Contract</w:t>
+      </w:r>
+      <w:proofErr w:type="spellEnd"/>
+      <w:r>
+        <w:t xml:space="preserve"> JavaScript</w:t>
       </w:r>
     </w:p>
     <w:p>
@@ -229,7 +409,23 @@
         <w:t>Cette partie vous permettra de</w:t>
       </w:r>
       <w:r>
-        <w:t xml:space="preserve"> créer vos propres Smart Contracts et les tester au niveau de la blockchain Kalima.</w:t>
+        <w:t xml:space="preserve"> créer vos propres Smart </w:t>
+      </w:r>
+      <w:proofErr w:type="spellStart"/>
+      <w:r>
+        <w:t>Contracts</w:t>
+      </w:r>
+      <w:proofErr w:type="spellEnd"/>
+      <w:r>
+        <w:t xml:space="preserve"> et les tester au niveau de la blockchain </w:t>
+      </w:r>
+      <w:proofErr w:type="spellStart"/>
+      <w:r>
+        <w:t>Kalima</w:t>
+      </w:r>
+      <w:proofErr w:type="spellEnd"/>
+      <w:r>
+        <w:t>.</w:t>
       </w:r>
     </w:p>
     <w:p>
@@ -240,7 +436,23 @@
         </w:numPr>
       </w:pPr>
       <w:r>
-        <w:t xml:space="preserve">Pour utiliser les Smart Contracts que vous allez créer au niveau de la blockchain Kalima, il faut les partager sur Git dans un répertoire </w:t>
+        <w:t xml:space="preserve">Pour utiliser les Smart </w:t>
+      </w:r>
+      <w:proofErr w:type="spellStart"/>
+      <w:r>
+        <w:t>Contracts</w:t>
+      </w:r>
+      <w:proofErr w:type="spellEnd"/>
+      <w:r>
+        <w:t xml:space="preserve"> que vous allez créer au niveau de la blockchain </w:t>
+      </w:r>
+      <w:proofErr w:type="spellStart"/>
+      <w:r>
+        <w:t>Kalima</w:t>
+      </w:r>
+      <w:proofErr w:type="spellEnd"/>
+      <w:r>
+        <w:t xml:space="preserve">, il faut les partager sur Git dans un répertoire </w:t>
       </w:r>
       <w:r>
         <w:t>pr</w:t>
@@ -257,7 +469,15 @@
     </w:p>
     <w:p>
       <w:r>
-        <w:t>Un Smart Contract JavaScript est formé principalement des parties suivantes :</w:t>
+        <w:t xml:space="preserve">Un Smart </w:t>
+      </w:r>
+      <w:proofErr w:type="spellStart"/>
+      <w:r>
+        <w:t>Contract</w:t>
+      </w:r>
+      <w:proofErr w:type="spellEnd"/>
+      <w:r>
+        <w:t xml:space="preserve"> JavaScript est formé principalement des parties suivantes :</w:t>
       </w:r>
     </w:p>
     <w:p>
@@ -342,7 +562,31 @@
                                 <w:szCs w:val="20"/>
                                 <w:lang w:val="en-GB"/>
                               </w:rPr>
-                              <w:t>load("nashorn:mozilla_compat.js");</w:t>
+                              <w:t>load("</w:t>
+                            </w:r>
+                            <w:proofErr w:type="spellStart"/>
+                            <w:proofErr w:type="gramStart"/>
+                            <w:r>
+                              <w:rPr>
+                                <w:rFonts w:ascii="Courier New" w:hAnsi="Courier New" w:cs="Courier New"/>
+                                <w:color w:val="000000"/>
+                                <w:sz w:val="20"/>
+                                <w:szCs w:val="20"/>
+                                <w:lang w:val="en-GB"/>
+                              </w:rPr>
+                              <w:t>nashorn:mozilla_compat.js</w:t>
+                            </w:r>
+                            <w:proofErr w:type="spellEnd"/>
+                            <w:proofErr w:type="gramEnd"/>
+                            <w:r>
+                              <w:rPr>
+                                <w:rFonts w:ascii="Courier New" w:hAnsi="Courier New" w:cs="Courier New"/>
+                                <w:color w:val="000000"/>
+                                <w:sz w:val="20"/>
+                                <w:szCs w:val="20"/>
+                                <w:lang w:val="en-GB"/>
+                              </w:rPr>
+                              <w:t>");</w:t>
                             </w:r>
                             <w:r>
                               <w:rPr>
@@ -431,7 +675,15 @@
         </mc:AlternateContent>
       </w:r>
       <w:r>
-        <w:t>Pour garantir le fonctionnement de votre Smart Contract JavaScript, il est nécessaire d’ajouter la ligne suivante au début de votre programme :</w:t>
+        <w:t xml:space="preserve">Pour garantir le fonctionnement de votre Smart </w:t>
+      </w:r>
+      <w:proofErr w:type="spellStart"/>
+      <w:r>
+        <w:t>Contract</w:t>
+      </w:r>
+      <w:proofErr w:type="spellEnd"/>
+      <w:r>
+        <w:t xml:space="preserve"> JavaScript, il est nécessaire d’ajouter la ligne suivante au début de votre programme :</w:t>
       </w:r>
     </w:p>
     <w:p>
@@ -457,7 +709,21 @@
     </w:p>
     <w:p>
       <w:r>
-        <w:t xml:space="preserve">Cette partie vous permet l’importation des packages Java dont vous aurez besoin de les utiliser au niveau des votre Smart Contract JavaScript. </w:t>
+        <w:t>Cette partie vous permet l’importation des packages Java dont vous aurez besoin d</w:t>
+      </w:r>
+      <w:r>
+        <w:t>’</w:t>
+      </w:r>
+      <w:r>
+        <w:t xml:space="preserve">utiliser au niveau des votre Smart </w:t>
+      </w:r>
+      <w:proofErr w:type="spellStart"/>
+      <w:r>
+        <w:t>Contract</w:t>
+      </w:r>
+      <w:proofErr w:type="spellEnd"/>
+      <w:r>
+        <w:t xml:space="preserve"> JavaScript. </w:t>
       </w:r>
     </w:p>
     <w:p>
@@ -529,15 +795,51 @@
                                 <w:lang w:val="en-GB"/>
                               </w:rPr>
                             </w:pPr>
-                            <w:r>
-                              <w:rPr>
-                                <w:rFonts w:ascii="Courier New" w:hAnsi="Courier New" w:cs="Courier New"/>
-                                <w:color w:val="000000"/>
-                                <w:sz w:val="20"/>
-                                <w:szCs w:val="20"/>
-                                <w:lang w:val="en-GB"/>
-                              </w:rPr>
-                              <w:t>importPackage(Packages.java.util);</w:t>
+                            <w:proofErr w:type="spellStart"/>
+                            <w:proofErr w:type="gramStart"/>
+                            <w:r>
+                              <w:rPr>
+                                <w:rFonts w:ascii="Courier New" w:hAnsi="Courier New" w:cs="Courier New"/>
+                                <w:color w:val="000000"/>
+                                <w:sz w:val="20"/>
+                                <w:szCs w:val="20"/>
+                                <w:lang w:val="en-GB"/>
+                              </w:rPr>
+                              <w:t>importPackage</w:t>
+                            </w:r>
+                            <w:proofErr w:type="spellEnd"/>
+                            <w:r>
+                              <w:rPr>
+                                <w:rFonts w:ascii="Courier New" w:hAnsi="Courier New" w:cs="Courier New"/>
+                                <w:color w:val="000000"/>
+                                <w:sz w:val="20"/>
+                                <w:szCs w:val="20"/>
+                                <w:lang w:val="en-GB"/>
+                              </w:rPr>
+                              <w:t>(</w:t>
+                            </w:r>
+                            <w:proofErr w:type="spellStart"/>
+                            <w:proofErr w:type="gramEnd"/>
+                            <w:r>
+                              <w:rPr>
+                                <w:rFonts w:ascii="Courier New" w:hAnsi="Courier New" w:cs="Courier New"/>
+                                <w:color w:val="000000"/>
+                                <w:sz w:val="20"/>
+                                <w:szCs w:val="20"/>
+                                <w:lang w:val="en-GB"/>
+                              </w:rPr>
+                              <w:t>Packages.java.util</w:t>
+                            </w:r>
+                            <w:proofErr w:type="spellEnd"/>
+                            <w:r>
+                              <w:rPr>
+                                <w:rFonts w:ascii="Courier New" w:hAnsi="Courier New" w:cs="Courier New"/>
+                                <w:color w:val="000000"/>
+                                <w:sz w:val="20"/>
+                                <w:szCs w:val="20"/>
+                                <w:lang w:val="en-GB"/>
+                              </w:rPr>
+                              <w:t>);</w:t>
                             </w:r>
                           </w:p>
                           <w:p>
@@ -545,15 +847,61 @@
                               <w:pStyle w:val="Contenudecadre"/>
                               <w:spacing w:after="0" w:line="240" w:lineRule="auto"/>
                             </w:pPr>
-                            <w:r>
-                              <w:rPr>
-                                <w:rFonts w:ascii="Courier New" w:hAnsi="Courier New" w:cs="Courier New"/>
-                                <w:color w:val="000000"/>
-                                <w:sz w:val="20"/>
-                                <w:szCs w:val="20"/>
-                                <w:lang w:val="en-GB"/>
-                              </w:rPr>
-                              <w:t>importPackage(org.kalima.kalimamq.nodelib);</w:t>
+                            <w:proofErr w:type="spellStart"/>
+                            <w:r>
+                              <w:rPr>
+                                <w:rFonts w:ascii="Courier New" w:hAnsi="Courier New" w:cs="Courier New"/>
+                                <w:color w:val="000000"/>
+                                <w:sz w:val="20"/>
+                                <w:szCs w:val="20"/>
+                                <w:lang w:val="en-GB"/>
+                              </w:rPr>
+                              <w:t>importPackage</w:t>
+                            </w:r>
+                            <w:proofErr w:type="spellEnd"/>
+                            <w:r>
+                              <w:rPr>
+                                <w:rFonts w:ascii="Courier New" w:hAnsi="Courier New" w:cs="Courier New"/>
+                                <w:color w:val="000000"/>
+                                <w:sz w:val="20"/>
+                                <w:szCs w:val="20"/>
+                                <w:lang w:val="en-GB"/>
+                              </w:rPr>
+                              <w:t>(</w:t>
+                            </w:r>
+                            <w:proofErr w:type="spellStart"/>
+                            <w:proofErr w:type="gramStart"/>
+                            <w:r>
+                              <w:rPr>
+                                <w:rFonts w:ascii="Courier New" w:hAnsi="Courier New" w:cs="Courier New"/>
+                                <w:color w:val="000000"/>
+                                <w:sz w:val="20"/>
+                                <w:szCs w:val="20"/>
+                                <w:lang w:val="en-GB"/>
+                              </w:rPr>
+                              <w:t>org.kalima</w:t>
+                            </w:r>
+                            <w:proofErr w:type="gramEnd"/>
+                            <w:r>
+                              <w:rPr>
+                                <w:rFonts w:ascii="Courier New" w:hAnsi="Courier New" w:cs="Courier New"/>
+                                <w:color w:val="000000"/>
+                                <w:sz w:val="20"/>
+                                <w:szCs w:val="20"/>
+                                <w:lang w:val="en-GB"/>
+                              </w:rPr>
+                              <w:t>.kalimamq.nodelib</w:t>
+                            </w:r>
+                            <w:proofErr w:type="spellEnd"/>
+                            <w:r>
+                              <w:rPr>
+                                <w:rFonts w:ascii="Courier New" w:hAnsi="Courier New" w:cs="Courier New"/>
+                                <w:color w:val="000000"/>
+                                <w:sz w:val="20"/>
+                                <w:szCs w:val="20"/>
+                                <w:lang w:val="en-GB"/>
+                              </w:rPr>
+                              <w:t>);</w:t>
                             </w:r>
                             <w:r>
                               <w:rPr>
@@ -723,7 +1071,20 @@
         </mc:AlternateContent>
       </w:r>
       <w:r>
-        <w:t>Pour importer un package Java vous pouvez utiliser la fonction « importPackage() » comme il est montré dans l’exemple suivant :</w:t>
+        <w:t>Pour importer un package Java vous pouvez utiliser la fonction « </w:t>
+      </w:r>
+      <w:proofErr w:type="spellStart"/>
+      <w:proofErr w:type="gramStart"/>
+      <w:r>
+        <w:t>importPackage</w:t>
+      </w:r>
+      <w:proofErr w:type="spellEnd"/>
+      <w:r>
+        <w:t>(</w:t>
+      </w:r>
+      <w:proofErr w:type="gramEnd"/>
+      <w:r>
+        <w:t>) » comme il est montré dans l’exemple suivant :</w:t>
       </w:r>
     </w:p>
     <w:p>
@@ -818,7 +1179,85 @@
                                 <w:szCs w:val="20"/>
                                 <w:lang w:val="en-GB"/>
                               </w:rPr>
-                              <w:t>var JString = Java.type("java.lang.String");</w:t>
+                              <w:t xml:space="preserve">var </w:t>
+                            </w:r>
+                            <w:proofErr w:type="spellStart"/>
+                            <w:r>
+                              <w:rPr>
+                                <w:rFonts w:ascii="Courier New" w:hAnsi="Courier New" w:cs="Courier New"/>
+                                <w:color w:val="000000"/>
+                                <w:sz w:val="20"/>
+                                <w:szCs w:val="20"/>
+                                <w:lang w:val="en-GB"/>
+                              </w:rPr>
+                              <w:t>JString</w:t>
+                            </w:r>
+                            <w:proofErr w:type="spellEnd"/>
+                            <w:r>
+                              <w:rPr>
+                                <w:rFonts w:ascii="Courier New" w:hAnsi="Courier New" w:cs="Courier New"/>
+                                <w:color w:val="000000"/>
+                                <w:sz w:val="20"/>
+                                <w:szCs w:val="20"/>
+                                <w:lang w:val="en-GB"/>
+                              </w:rPr>
+                              <w:t xml:space="preserve"> = </w:t>
+                            </w:r>
+                            <w:proofErr w:type="spellStart"/>
+                            <w:r>
+                              <w:rPr>
+                                <w:rFonts w:ascii="Courier New" w:hAnsi="Courier New" w:cs="Courier New"/>
+                                <w:color w:val="000000"/>
+                                <w:sz w:val="20"/>
+                                <w:szCs w:val="20"/>
+                                <w:lang w:val="en-GB"/>
+                              </w:rPr>
+                              <w:t>Java.type</w:t>
+                            </w:r>
+                            <w:proofErr w:type="spellEnd"/>
+                            <w:r>
+                              <w:rPr>
+                                <w:rFonts w:ascii="Courier New" w:hAnsi="Courier New" w:cs="Courier New"/>
+                                <w:color w:val="000000"/>
+                                <w:sz w:val="20"/>
+                                <w:szCs w:val="20"/>
+                                <w:lang w:val="en-GB"/>
+                              </w:rPr>
+                              <w:t>("</w:t>
+                            </w:r>
+                            <w:proofErr w:type="spellStart"/>
+                            <w:proofErr w:type="gramStart"/>
+                            <w:r>
+                              <w:rPr>
+                                <w:rFonts w:ascii="Courier New" w:hAnsi="Courier New" w:cs="Courier New"/>
+                                <w:color w:val="000000"/>
+                                <w:sz w:val="20"/>
+                                <w:szCs w:val="20"/>
+                                <w:lang w:val="en-GB"/>
+                              </w:rPr>
+                              <w:t>java.lang</w:t>
+                            </w:r>
+                            <w:proofErr w:type="gramEnd"/>
+                            <w:r>
+                              <w:rPr>
+                                <w:rFonts w:ascii="Courier New" w:hAnsi="Courier New" w:cs="Courier New"/>
+                                <w:color w:val="000000"/>
+                                <w:sz w:val="20"/>
+                                <w:szCs w:val="20"/>
+                                <w:lang w:val="en-GB"/>
+                              </w:rPr>
+                              <w:t>.String</w:t>
+                            </w:r>
+                            <w:proofErr w:type="spellEnd"/>
+                            <w:r>
+                              <w:rPr>
+                                <w:rFonts w:ascii="Courier New" w:hAnsi="Courier New" w:cs="Courier New"/>
+                                <w:color w:val="000000"/>
+                                <w:sz w:val="20"/>
+                                <w:szCs w:val="20"/>
+                                <w:lang w:val="en-GB"/>
+                              </w:rPr>
+                              <w:t>");</w:t>
                             </w:r>
                           </w:p>
                           <w:p>
@@ -834,7 +1273,75 @@
                                 <w:szCs w:val="20"/>
                                 <w:lang w:val="en-GB"/>
                               </w:rPr>
-                              <w:t>var KMsg = Java.type("org.kalima.cache.lib.KMsg");</w:t>
+                              <w:t xml:space="preserve">var </w:t>
+                            </w:r>
+                            <w:proofErr w:type="spellStart"/>
+                            <w:r>
+                              <w:rPr>
+                                <w:rFonts w:ascii="Courier New" w:hAnsi="Courier New" w:cs="Courier New"/>
+                                <w:color w:val="000000"/>
+                                <w:sz w:val="20"/>
+                                <w:szCs w:val="20"/>
+                                <w:lang w:val="en-GB"/>
+                              </w:rPr>
+                              <w:t>KMsg</w:t>
+                            </w:r>
+                            <w:proofErr w:type="spellEnd"/>
+                            <w:r>
+                              <w:rPr>
+                                <w:rFonts w:ascii="Courier New" w:hAnsi="Courier New" w:cs="Courier New"/>
+                                <w:color w:val="000000"/>
+                                <w:sz w:val="20"/>
+                                <w:szCs w:val="20"/>
+                                <w:lang w:val="en-GB"/>
+                              </w:rPr>
+                              <w:t xml:space="preserve"> = </w:t>
+                            </w:r>
+                            <w:proofErr w:type="spellStart"/>
+                            <w:r>
+                              <w:rPr>
+                                <w:rFonts w:ascii="Courier New" w:hAnsi="Courier New" w:cs="Courier New"/>
+                                <w:color w:val="000000"/>
+                                <w:sz w:val="20"/>
+                                <w:szCs w:val="20"/>
+                                <w:lang w:val="en-GB"/>
+                              </w:rPr>
+                              <w:t>Java.type</w:t>
+                            </w:r>
+                            <w:proofErr w:type="spellEnd"/>
+                            <w:r>
+                              <w:rPr>
+                                <w:rFonts w:ascii="Courier New" w:hAnsi="Courier New" w:cs="Courier New"/>
+                                <w:color w:val="000000"/>
+                                <w:sz w:val="20"/>
+                                <w:szCs w:val="20"/>
+                                <w:lang w:val="en-GB"/>
+                              </w:rPr>
+                              <w:t>("</w:t>
+                            </w:r>
+                            <w:proofErr w:type="spellStart"/>
+                            <w:proofErr w:type="gramStart"/>
+                            <w:r>
+                              <w:rPr>
+                                <w:rFonts w:ascii="Courier New" w:hAnsi="Courier New" w:cs="Courier New"/>
+                                <w:color w:val="000000"/>
+                                <w:sz w:val="20"/>
+                                <w:szCs w:val="20"/>
+                                <w:lang w:val="en-GB"/>
+                              </w:rPr>
+                              <w:t>org.kalima.cache.lib.KMsg</w:t>
+                            </w:r>
+                            <w:proofErr w:type="spellEnd"/>
+                            <w:proofErr w:type="gramEnd"/>
+                            <w:r>
+                              <w:rPr>
+                                <w:rFonts w:ascii="Courier New" w:hAnsi="Courier New" w:cs="Courier New"/>
+                                <w:color w:val="000000"/>
+                                <w:sz w:val="20"/>
+                                <w:szCs w:val="20"/>
+                                <w:lang w:val="en-GB"/>
+                              </w:rPr>
+                              <w:t>");</w:t>
                             </w:r>
                             <w:r>
                               <w:rPr>
@@ -1074,7 +1581,15 @@
         <w:t>J</w:t>
       </w:r>
       <w:r>
-        <w:t xml:space="preserve">ava à utiliser dans votre Smart Contract de la même façon que l’exemple suivant : </w:t>
+        <w:t xml:space="preserve">ava à utiliser dans votre Smart </w:t>
+      </w:r>
+      <w:proofErr w:type="spellStart"/>
+      <w:r>
+        <w:t>Contract</w:t>
+      </w:r>
+      <w:proofErr w:type="spellEnd"/>
+      <w:r>
+        <w:t xml:space="preserve"> de la même façon que l’exemple suivant : </w:t>
       </w:r>
     </w:p>
     <w:p>
@@ -1102,7 +1617,15 @@
         <w:jc w:val="both"/>
       </w:pPr>
       <w:r>
-        <w:t>Dans un Smart Contract il est possible de définir une ou plusieurs fonctions dans le but de le découper en petits éléments réutilisable. Ces fonctions permettent aussi de passer des variable</w:t>
+        <w:t xml:space="preserve">Dans un Smart </w:t>
+      </w:r>
+      <w:proofErr w:type="spellStart"/>
+      <w:r>
+        <w:t>Contract</w:t>
+      </w:r>
+      <w:proofErr w:type="spellEnd"/>
+      <w:r>
+        <w:t xml:space="preserve"> il est possible de définir une ou plusieurs fonctions dans le but de le découper en petits éléments réutilisable. Ces fonctions permettent aussi de passer des variable</w:t>
       </w:r>
       <w:r>
         <w:t>s</w:t>
@@ -1191,7 +1714,51 @@
                                 <w:szCs w:val="20"/>
                                 <w:lang w:val="en-GB"/>
                               </w:rPr>
-                              <w:t>function main(logger, kMsg, clone, node) {</w:t>
+                              <w:t xml:space="preserve">function </w:t>
+                            </w:r>
+                            <w:proofErr w:type="gramStart"/>
+                            <w:r>
+                              <w:rPr>
+                                <w:rFonts w:ascii="Courier New" w:hAnsi="Courier New" w:cs="Courier New"/>
+                                <w:color w:val="000000"/>
+                                <w:sz w:val="20"/>
+                                <w:szCs w:val="20"/>
+                                <w:lang w:val="en-GB"/>
+                              </w:rPr>
+                              <w:t>main(</w:t>
+                            </w:r>
+                            <w:proofErr w:type="gramEnd"/>
+                            <w:r>
+                              <w:rPr>
+                                <w:rFonts w:ascii="Courier New" w:hAnsi="Courier New" w:cs="Courier New"/>
+                                <w:color w:val="000000"/>
+                                <w:sz w:val="20"/>
+                                <w:szCs w:val="20"/>
+                                <w:lang w:val="en-GB"/>
+                              </w:rPr>
+                              <w:t xml:space="preserve">logger, </w:t>
+                            </w:r>
+                            <w:proofErr w:type="spellStart"/>
+                            <w:r>
+                              <w:rPr>
+                                <w:rFonts w:ascii="Courier New" w:hAnsi="Courier New" w:cs="Courier New"/>
+                                <w:color w:val="000000"/>
+                                <w:sz w:val="20"/>
+                                <w:szCs w:val="20"/>
+                                <w:lang w:val="en-GB"/>
+                              </w:rPr>
+                              <w:t>kMsg</w:t>
+                            </w:r>
+                            <w:proofErr w:type="spellEnd"/>
+                            <w:r>
+                              <w:rPr>
+                                <w:rFonts w:ascii="Courier New" w:hAnsi="Courier New" w:cs="Courier New"/>
+                                <w:color w:val="000000"/>
+                                <w:sz w:val="20"/>
+                                <w:szCs w:val="20"/>
+                                <w:lang w:val="en-GB"/>
+                              </w:rPr>
+                              <w:t>, clone, node) {</w:t>
                             </w:r>
                           </w:p>
                           <w:p>
@@ -1238,7 +1805,53 @@
                                 <w:lang w:val="en-GB"/>
                               </w:rPr>
                               <w:tab/>
-                              <w:t>var body = new JString(kMsg.getBody());</w:t>
+                              <w:t xml:space="preserve">var body = new </w:t>
+                            </w:r>
+                            <w:proofErr w:type="spellStart"/>
+                            <w:proofErr w:type="gramStart"/>
+                            <w:r>
+                              <w:rPr>
+                                <w:rFonts w:ascii="Courier New" w:hAnsi="Courier New" w:cs="Courier New"/>
+                                <w:color w:val="000000"/>
+                                <w:sz w:val="20"/>
+                                <w:szCs w:val="20"/>
+                                <w:lang w:val="en-GB"/>
+                              </w:rPr>
+                              <w:t>JString</w:t>
+                            </w:r>
+                            <w:proofErr w:type="spellEnd"/>
+                            <w:r>
+                              <w:rPr>
+                                <w:rFonts w:ascii="Courier New" w:hAnsi="Courier New" w:cs="Courier New"/>
+                                <w:color w:val="000000"/>
+                                <w:sz w:val="20"/>
+                                <w:szCs w:val="20"/>
+                                <w:lang w:val="en-GB"/>
+                              </w:rPr>
+                              <w:t>(</w:t>
+                            </w:r>
+                            <w:proofErr w:type="spellStart"/>
+                            <w:proofErr w:type="gramEnd"/>
+                            <w:r>
+                              <w:rPr>
+                                <w:rFonts w:ascii="Courier New" w:hAnsi="Courier New" w:cs="Courier New"/>
+                                <w:color w:val="000000"/>
+                                <w:sz w:val="20"/>
+                                <w:szCs w:val="20"/>
+                                <w:lang w:val="en-GB"/>
+                              </w:rPr>
+                              <w:t>kMsg.getBody</w:t>
+                            </w:r>
+                            <w:proofErr w:type="spellEnd"/>
+                            <w:r>
+                              <w:rPr>
+                                <w:rFonts w:ascii="Courier New" w:hAnsi="Courier New" w:cs="Courier New"/>
+                                <w:color w:val="000000"/>
+                                <w:sz w:val="20"/>
+                                <w:szCs w:val="20"/>
+                                <w:lang w:val="en-GB"/>
+                              </w:rPr>
+                              <w:t>());</w:t>
                             </w:r>
                           </w:p>
                           <w:p>
@@ -1262,7 +1875,41 @@
                                 <w:lang w:val="en-GB"/>
                               </w:rPr>
                               <w:tab/>
-                              <w:t>var value = parseInt(body, 10);</w:t>
+                              <w:t xml:space="preserve">var value = </w:t>
+                            </w:r>
+                            <w:proofErr w:type="spellStart"/>
+                            <w:proofErr w:type="gramStart"/>
+                            <w:r>
+                              <w:rPr>
+                                <w:rFonts w:ascii="Courier New" w:hAnsi="Courier New" w:cs="Courier New"/>
+                                <w:color w:val="000000"/>
+                                <w:sz w:val="20"/>
+                                <w:szCs w:val="20"/>
+                                <w:lang w:val="en-GB"/>
+                              </w:rPr>
+                              <w:t>parseInt</w:t>
+                            </w:r>
+                            <w:proofErr w:type="spellEnd"/>
+                            <w:r>
+                              <w:rPr>
+                                <w:rFonts w:ascii="Courier New" w:hAnsi="Courier New" w:cs="Courier New"/>
+                                <w:color w:val="000000"/>
+                                <w:sz w:val="20"/>
+                                <w:szCs w:val="20"/>
+                                <w:lang w:val="en-GB"/>
+                              </w:rPr>
+                              <w:t>(</w:t>
+                            </w:r>
+                            <w:proofErr w:type="gramEnd"/>
+                            <w:r>
+                              <w:rPr>
+                                <w:rFonts w:ascii="Courier New" w:hAnsi="Courier New" w:cs="Courier New"/>
+                                <w:color w:val="000000"/>
+                                <w:sz w:val="20"/>
+                                <w:szCs w:val="20"/>
+                                <w:lang w:val="en-GB"/>
+                              </w:rPr>
+                              <w:t>body, 10);</w:t>
                             </w:r>
                           </w:p>
                           <w:p>
@@ -1286,7 +1933,28 @@
                                 <w:lang w:val="en-GB"/>
                               </w:rPr>
                               <w:tab/>
-                              <w:t>if(value == null)</w:t>
+                            </w:r>
+                            <w:proofErr w:type="gramStart"/>
+                            <w:r>
+                              <w:rPr>
+                                <w:rFonts w:ascii="Courier New" w:hAnsi="Courier New" w:cs="Courier New"/>
+                                <w:color w:val="000000"/>
+                                <w:sz w:val="20"/>
+                                <w:szCs w:val="20"/>
+                                <w:lang w:val="en-GB"/>
+                              </w:rPr>
+                              <w:t>if(</w:t>
+                            </w:r>
+                            <w:proofErr w:type="gramEnd"/>
+                            <w:r>
+                              <w:rPr>
+                                <w:rFonts w:ascii="Courier New" w:hAnsi="Courier New" w:cs="Courier New"/>
+                                <w:color w:val="000000"/>
+                                <w:sz w:val="20"/>
+                                <w:szCs w:val="20"/>
+                                <w:lang w:val="en-GB"/>
+                              </w:rPr>
+                              <w:t>value == null)</w:t>
                             </w:r>
                           </w:p>
                           <w:p>
@@ -1357,7 +2025,28 @@
                                 <w:lang w:val="en-GB"/>
                               </w:rPr>
                               <w:tab/>
-                              <w:t>if(value &gt;= 100) {</w:t>
+                            </w:r>
+                            <w:proofErr w:type="gramStart"/>
+                            <w:r>
+                              <w:rPr>
+                                <w:rFonts w:ascii="Courier New" w:hAnsi="Courier New" w:cs="Courier New"/>
+                                <w:color w:val="000000"/>
+                                <w:sz w:val="20"/>
+                                <w:szCs w:val="20"/>
+                                <w:lang w:val="en-GB"/>
+                              </w:rPr>
+                              <w:t>if(</w:t>
+                            </w:r>
+                            <w:proofErr w:type="gramEnd"/>
+                            <w:r>
+                              <w:rPr>
+                                <w:rFonts w:ascii="Courier New" w:hAnsi="Courier New" w:cs="Courier New"/>
+                                <w:color w:val="000000"/>
+                                <w:sz w:val="20"/>
+                                <w:szCs w:val="20"/>
+                                <w:lang w:val="en-GB"/>
+                              </w:rPr>
+                              <w:t>value &gt;= 100) {</w:t>
                             </w:r>
                           </w:p>
                           <w:p>
@@ -1391,7 +2080,41 @@
                                 <w:lang w:val="en-GB"/>
                               </w:rPr>
                               <w:tab/>
-                              <w:t>var kMsg1 = new KMsg(0);</w:t>
+                              <w:t xml:space="preserve">var kMsg1 = new </w:t>
+                            </w:r>
+                            <w:proofErr w:type="spellStart"/>
+                            <w:proofErr w:type="gramStart"/>
+                            <w:r>
+                              <w:rPr>
+                                <w:rFonts w:ascii="Courier New" w:hAnsi="Courier New" w:cs="Courier New"/>
+                                <w:color w:val="000000"/>
+                                <w:sz w:val="20"/>
+                                <w:szCs w:val="20"/>
+                                <w:lang w:val="en-GB"/>
+                              </w:rPr>
+                              <w:t>KMsg</w:t>
+                            </w:r>
+                            <w:proofErr w:type="spellEnd"/>
+                            <w:r>
+                              <w:rPr>
+                                <w:rFonts w:ascii="Courier New" w:hAnsi="Courier New" w:cs="Courier New"/>
+                                <w:color w:val="000000"/>
+                                <w:sz w:val="20"/>
+                                <w:szCs w:val="20"/>
+                                <w:lang w:val="en-GB"/>
+                              </w:rPr>
+                              <w:t>(</w:t>
+                            </w:r>
+                            <w:proofErr w:type="gramEnd"/>
+                            <w:r>
+                              <w:rPr>
+                                <w:rFonts w:ascii="Courier New" w:hAnsi="Courier New" w:cs="Courier New"/>
+                                <w:color w:val="000000"/>
+                                <w:sz w:val="20"/>
+                                <w:szCs w:val="20"/>
+                                <w:lang w:val="en-GB"/>
+                              </w:rPr>
+                              <w:t>0);</w:t>
                             </w:r>
                           </w:p>
                           <w:p>
@@ -1425,7 +2148,118 @@
                                 <w:lang w:val="en-GB"/>
                               </w:rPr>
                               <w:tab/>
-                              <w:t>node.sendToNotaryNodes(kMsg1.getMessage(node.getDevID(), KMessage.PUB, "/alarms/fire", kMsg.getKey(), kMsg.getBody() , new KProps("-1")));</w:t>
+                            </w:r>
+                            <w:proofErr w:type="spellStart"/>
+                            <w:proofErr w:type="gramStart"/>
+                            <w:r>
+                              <w:rPr>
+                                <w:rFonts w:ascii="Courier New" w:hAnsi="Courier New" w:cs="Courier New"/>
+                                <w:color w:val="000000"/>
+                                <w:sz w:val="20"/>
+                                <w:szCs w:val="20"/>
+                                <w:lang w:val="en-GB"/>
+                              </w:rPr>
+                              <w:t>node.sendToNotaryNodes</w:t>
+                            </w:r>
+                            <w:proofErr w:type="spellEnd"/>
+                            <w:proofErr w:type="gramEnd"/>
+                            <w:r>
+                              <w:rPr>
+                                <w:rFonts w:ascii="Courier New" w:hAnsi="Courier New" w:cs="Courier New"/>
+                                <w:color w:val="000000"/>
+                                <w:sz w:val="20"/>
+                                <w:szCs w:val="20"/>
+                                <w:lang w:val="en-GB"/>
+                              </w:rPr>
+                              <w:t>(kMsg1.getMessage(</w:t>
+                            </w:r>
+                            <w:proofErr w:type="spellStart"/>
+                            <w:r>
+                              <w:rPr>
+                                <w:rFonts w:ascii="Courier New" w:hAnsi="Courier New" w:cs="Courier New"/>
+                                <w:color w:val="000000"/>
+                                <w:sz w:val="20"/>
+                                <w:szCs w:val="20"/>
+                                <w:lang w:val="en-GB"/>
+                              </w:rPr>
+                              <w:t>node.getDevID</w:t>
+                            </w:r>
+                            <w:proofErr w:type="spellEnd"/>
+                            <w:r>
+                              <w:rPr>
+                                <w:rFonts w:ascii="Courier New" w:hAnsi="Courier New" w:cs="Courier New"/>
+                                <w:color w:val="000000"/>
+                                <w:sz w:val="20"/>
+                                <w:szCs w:val="20"/>
+                                <w:lang w:val="en-GB"/>
+                              </w:rPr>
+                              <w:t xml:space="preserve">(), KMessage.PUB, "/alarms/fire", </w:t>
+                            </w:r>
+                            <w:proofErr w:type="spellStart"/>
+                            <w:r>
+                              <w:rPr>
+                                <w:rFonts w:ascii="Courier New" w:hAnsi="Courier New" w:cs="Courier New"/>
+                                <w:color w:val="000000"/>
+                                <w:sz w:val="20"/>
+                                <w:szCs w:val="20"/>
+                                <w:lang w:val="en-GB"/>
+                              </w:rPr>
+                              <w:t>kMsg.getKey</w:t>
+                            </w:r>
+                            <w:proofErr w:type="spellEnd"/>
+                            <w:r>
+                              <w:rPr>
+                                <w:rFonts w:ascii="Courier New" w:hAnsi="Courier New" w:cs="Courier New"/>
+                                <w:color w:val="000000"/>
+                                <w:sz w:val="20"/>
+                                <w:szCs w:val="20"/>
+                                <w:lang w:val="en-GB"/>
+                              </w:rPr>
+                              <w:t xml:space="preserve">(), </w:t>
+                            </w:r>
+                            <w:proofErr w:type="spellStart"/>
+                            <w:r>
+                              <w:rPr>
+                                <w:rFonts w:ascii="Courier New" w:hAnsi="Courier New" w:cs="Courier New"/>
+                                <w:color w:val="000000"/>
+                                <w:sz w:val="20"/>
+                                <w:szCs w:val="20"/>
+                                <w:lang w:val="en-GB"/>
+                              </w:rPr>
+                              <w:t>kMsg.getBody</w:t>
+                            </w:r>
+                            <w:proofErr w:type="spellEnd"/>
+                            <w:r>
+                              <w:rPr>
+                                <w:rFonts w:ascii="Courier New" w:hAnsi="Courier New" w:cs="Courier New"/>
+                                <w:color w:val="000000"/>
+                                <w:sz w:val="20"/>
+                                <w:szCs w:val="20"/>
+                                <w:lang w:val="en-GB"/>
+                              </w:rPr>
+                              <w:t xml:space="preserve">() , new </w:t>
+                            </w:r>
+                            <w:proofErr w:type="spellStart"/>
+                            <w:r>
+                              <w:rPr>
+                                <w:rFonts w:ascii="Courier New" w:hAnsi="Courier New" w:cs="Courier New"/>
+                                <w:color w:val="000000"/>
+                                <w:sz w:val="20"/>
+                                <w:szCs w:val="20"/>
+                                <w:lang w:val="en-GB"/>
+                              </w:rPr>
+                              <w:t>KProps</w:t>
+                            </w:r>
+                            <w:proofErr w:type="spellEnd"/>
+                            <w:r>
+                              <w:rPr>
+                                <w:rFonts w:ascii="Courier New" w:hAnsi="Courier New" w:cs="Courier New"/>
+                                <w:color w:val="000000"/>
+                                <w:sz w:val="20"/>
+                                <w:szCs w:val="20"/>
+                                <w:lang w:val="en-GB"/>
+                              </w:rPr>
+                              <w:t>("-1")));</w:t>
                             </w:r>
                           </w:p>
                           <w:p>
@@ -2216,7 +3050,21 @@
         </mc:AlternateContent>
       </w:r>
       <w:r>
-        <w:t>L’exemple ci-dessous montre l’exemple de la fonction main d’un Smart Contract :</w:t>
+        <w:t>L</w:t>
+      </w:r>
+      <w:r>
+        <w:t>e code</w:t>
+      </w:r>
+      <w:r>
+        <w:t xml:space="preserve"> ci-dessous montre l’exemple de la fonction main d’un Smart </w:t>
+      </w:r>
+      <w:proofErr w:type="spellStart"/>
+      <w:r>
+        <w:t>Contract</w:t>
+      </w:r>
+      <w:proofErr w:type="spellEnd"/>
+      <w:r>
+        <w:t> :</w:t>
       </w:r>
     </w:p>
     <w:p>
@@ -2240,8 +3088,13 @@
         </w:rPr>
       </w:pPr>
       <w:r>
-        <w:t>Exemples des Smart Contracts</w:t>
-      </w:r>
+        <w:t xml:space="preserve">Exemples des Smart </w:t>
+      </w:r>
+      <w:proofErr w:type="spellStart"/>
+      <w:r>
+        <w:t>Contracts</w:t>
+      </w:r>
+      <w:proofErr w:type="spellEnd"/>
     </w:p>
     <w:p>
       <w:pPr>
@@ -2268,7 +3121,23 @@
         <w:jc w:val="both"/>
       </w:pPr>
       <w:r>
-        <w:t>Pour organiser les données dans la blockchain Kalima, nous utilisons des cache paths. Cela peut être vue comme un système de fichiers avec des dossiers et des fichiers qui vont contenir les données.</w:t>
+        <w:t xml:space="preserve">Pour organiser les données dans la blockchain </w:t>
+      </w:r>
+      <w:proofErr w:type="spellStart"/>
+      <w:r>
+        <w:t>Kalima</w:t>
+      </w:r>
+      <w:proofErr w:type="spellEnd"/>
+      <w:r>
+        <w:t xml:space="preserve">, nous utilisons des cache </w:t>
+      </w:r>
+      <w:proofErr w:type="spellStart"/>
+      <w:r>
+        <w:t>paths</w:t>
+      </w:r>
+      <w:proofErr w:type="spellEnd"/>
+      <w:r>
+        <w:t>. Cela peut être vue comme un système de fichiers avec des dossiers et des fichiers qui vont contenir les données.</w:t>
       </w:r>
     </w:p>
     <w:p>
@@ -2281,13 +3150,29 @@
         <w:jc w:val="both"/>
       </w:pPr>
       <w:r>
-        <w:t xml:space="preserve">Il existe des exemples des Smart Contracts </w:t>
+        <w:t xml:space="preserve">Il existe des exemples des Smart </w:t>
+      </w:r>
+      <w:proofErr w:type="spellStart"/>
+      <w:r>
+        <w:t>Contracts</w:t>
+      </w:r>
+      <w:proofErr w:type="spellEnd"/>
+      <w:r>
+        <w:t xml:space="preserve"> </w:t>
       </w:r>
       <w:r>
         <w:t xml:space="preserve">partagé sur git. </w:t>
       </w:r>
       <w:r>
-        <w:t>Ces Smart Contrats sont appelés depuis l’exemple Java du client de la blockchain Kalima et ils permettent d’exécuter des tâches précises à chaque fois</w:t>
+        <w:t xml:space="preserve">Ces Smart Contrats sont appelés depuis l’exemple Java du client de la blockchain </w:t>
+      </w:r>
+      <w:proofErr w:type="spellStart"/>
+      <w:r>
+        <w:t>Kalima</w:t>
+      </w:r>
+      <w:proofErr w:type="spellEnd"/>
+      <w:r>
+        <w:t xml:space="preserve"> et ils permettent d’exécuter des tâches précises à chaque fois</w:t>
       </w:r>
       <w:r>
         <w:t xml:space="preserve"> que</w:t>
@@ -2309,7 +3194,23 @@
           <w:b/>
           <w:bCs/>
         </w:rPr>
-        <w:t>Le Smart Contract « sensor.js » :</w:t>
+        <w:t xml:space="preserve">Le Smart </w:t>
+      </w:r>
+      <w:proofErr w:type="spellStart"/>
+      <w:r>
+        <w:rPr>
+          <w:b/>
+          <w:bCs/>
+        </w:rPr>
+        <w:t>Contract</w:t>
+      </w:r>
+      <w:proofErr w:type="spellEnd"/>
+      <w:r>
+        <w:rPr>
+          <w:b/>
+          <w:bCs/>
+        </w:rPr>
+        <w:t xml:space="preserve"> « sensor.js » :</w:t>
       </w:r>
     </w:p>
     <w:p>
@@ -2384,15 +3285,27 @@
                                 <w:lang w:val="en-GB"/>
                               </w:rPr>
                             </w:pPr>
-                            <w:r>
-                              <w:rPr>
-                                <w:rFonts w:ascii="Courier New" w:hAnsi="Courier New" w:cs="Courier New"/>
-                                <w:color w:val="000000"/>
-                                <w:sz w:val="20"/>
-                                <w:szCs w:val="20"/>
-                                <w:lang w:val="en-GB"/>
-                              </w:rPr>
-                              <w:t>if(value == null)</w:t>
+                            <w:proofErr w:type="gramStart"/>
+                            <w:r>
+                              <w:rPr>
+                                <w:rFonts w:ascii="Courier New" w:hAnsi="Courier New" w:cs="Courier New"/>
+                                <w:color w:val="000000"/>
+                                <w:sz w:val="20"/>
+                                <w:szCs w:val="20"/>
+                                <w:lang w:val="en-GB"/>
+                              </w:rPr>
+                              <w:t>if(</w:t>
+                            </w:r>
+                            <w:proofErr w:type="gramEnd"/>
+                            <w:r>
+                              <w:rPr>
+                                <w:rFonts w:ascii="Courier New" w:hAnsi="Courier New" w:cs="Courier New"/>
+                                <w:color w:val="000000"/>
+                                <w:sz w:val="20"/>
+                                <w:szCs w:val="20"/>
+                                <w:lang w:val="en-GB"/>
+                              </w:rPr>
+                              <w:t>value == null)</w:t>
                             </w:r>
                           </w:p>
                           <w:p>
@@ -2463,7 +3376,28 @@
                                 <w:lang w:val="en-GB"/>
                               </w:rPr>
                               <w:tab/>
-                              <w:t>if(value &gt;= 100) {</w:t>
+                            </w:r>
+                            <w:proofErr w:type="gramStart"/>
+                            <w:r>
+                              <w:rPr>
+                                <w:rFonts w:ascii="Courier New" w:hAnsi="Courier New" w:cs="Courier New"/>
+                                <w:color w:val="000000"/>
+                                <w:sz w:val="20"/>
+                                <w:szCs w:val="20"/>
+                                <w:lang w:val="en-GB"/>
+                              </w:rPr>
+                              <w:t>if(</w:t>
+                            </w:r>
+                            <w:proofErr w:type="gramEnd"/>
+                            <w:r>
+                              <w:rPr>
+                                <w:rFonts w:ascii="Courier New" w:hAnsi="Courier New" w:cs="Courier New"/>
+                                <w:color w:val="000000"/>
+                                <w:sz w:val="20"/>
+                                <w:szCs w:val="20"/>
+                                <w:lang w:val="en-GB"/>
+                              </w:rPr>
+                              <w:t>value &gt;= 100) {</w:t>
                             </w:r>
                           </w:p>
                           <w:p>
@@ -2497,7 +3431,41 @@
                                 <w:lang w:val="en-GB"/>
                               </w:rPr>
                               <w:tab/>
-                              <w:t>var kMsg1 = new KMsg(0);</w:t>
+                              <w:t xml:space="preserve">var kMsg1 = new </w:t>
+                            </w:r>
+                            <w:proofErr w:type="spellStart"/>
+                            <w:proofErr w:type="gramStart"/>
+                            <w:r>
+                              <w:rPr>
+                                <w:rFonts w:ascii="Courier New" w:hAnsi="Courier New" w:cs="Courier New"/>
+                                <w:color w:val="000000"/>
+                                <w:sz w:val="20"/>
+                                <w:szCs w:val="20"/>
+                                <w:lang w:val="en-GB"/>
+                              </w:rPr>
+                              <w:t>KMsg</w:t>
+                            </w:r>
+                            <w:proofErr w:type="spellEnd"/>
+                            <w:r>
+                              <w:rPr>
+                                <w:rFonts w:ascii="Courier New" w:hAnsi="Courier New" w:cs="Courier New"/>
+                                <w:color w:val="000000"/>
+                                <w:sz w:val="20"/>
+                                <w:szCs w:val="20"/>
+                                <w:lang w:val="en-GB"/>
+                              </w:rPr>
+                              <w:t>(</w:t>
+                            </w:r>
+                            <w:proofErr w:type="gramEnd"/>
+                            <w:r>
+                              <w:rPr>
+                                <w:rFonts w:ascii="Courier New" w:hAnsi="Courier New" w:cs="Courier New"/>
+                                <w:color w:val="000000"/>
+                                <w:sz w:val="20"/>
+                                <w:szCs w:val="20"/>
+                                <w:lang w:val="en-GB"/>
+                              </w:rPr>
+                              <w:t>0);</w:t>
                             </w:r>
                           </w:p>
                           <w:p>
@@ -2531,7 +3499,118 @@
                                 <w:lang w:val="en-GB"/>
                               </w:rPr>
                               <w:tab/>
-                              <w:t>node.sendToNotaryNodes(kMsg1.getMessage(node.getDevID(), KMessage.PUB, "/alarms/fire", kMsg.getKey(), kMsg.getBody() , new KProps("-1")));</w:t>
+                            </w:r>
+                            <w:proofErr w:type="spellStart"/>
+                            <w:proofErr w:type="gramStart"/>
+                            <w:r>
+                              <w:rPr>
+                                <w:rFonts w:ascii="Courier New" w:hAnsi="Courier New" w:cs="Courier New"/>
+                                <w:color w:val="000000"/>
+                                <w:sz w:val="20"/>
+                                <w:szCs w:val="20"/>
+                                <w:lang w:val="en-GB"/>
+                              </w:rPr>
+                              <w:t>node.sendToNotaryNodes</w:t>
+                            </w:r>
+                            <w:proofErr w:type="spellEnd"/>
+                            <w:proofErr w:type="gramEnd"/>
+                            <w:r>
+                              <w:rPr>
+                                <w:rFonts w:ascii="Courier New" w:hAnsi="Courier New" w:cs="Courier New"/>
+                                <w:color w:val="000000"/>
+                                <w:sz w:val="20"/>
+                                <w:szCs w:val="20"/>
+                                <w:lang w:val="en-GB"/>
+                              </w:rPr>
+                              <w:t>(kMsg1.getMessage(</w:t>
+                            </w:r>
+                            <w:proofErr w:type="spellStart"/>
+                            <w:r>
+                              <w:rPr>
+                                <w:rFonts w:ascii="Courier New" w:hAnsi="Courier New" w:cs="Courier New"/>
+                                <w:color w:val="000000"/>
+                                <w:sz w:val="20"/>
+                                <w:szCs w:val="20"/>
+                                <w:lang w:val="en-GB"/>
+                              </w:rPr>
+                              <w:t>node.getDevID</w:t>
+                            </w:r>
+                            <w:proofErr w:type="spellEnd"/>
+                            <w:r>
+                              <w:rPr>
+                                <w:rFonts w:ascii="Courier New" w:hAnsi="Courier New" w:cs="Courier New"/>
+                                <w:color w:val="000000"/>
+                                <w:sz w:val="20"/>
+                                <w:szCs w:val="20"/>
+                                <w:lang w:val="en-GB"/>
+                              </w:rPr>
+                              <w:t xml:space="preserve">(), KMessage.PUB, "/alarms/fire", </w:t>
+                            </w:r>
+                            <w:proofErr w:type="spellStart"/>
+                            <w:r>
+                              <w:rPr>
+                                <w:rFonts w:ascii="Courier New" w:hAnsi="Courier New" w:cs="Courier New"/>
+                                <w:color w:val="000000"/>
+                                <w:sz w:val="20"/>
+                                <w:szCs w:val="20"/>
+                                <w:lang w:val="en-GB"/>
+                              </w:rPr>
+                              <w:t>kMsg.getKey</w:t>
+                            </w:r>
+                            <w:proofErr w:type="spellEnd"/>
+                            <w:r>
+                              <w:rPr>
+                                <w:rFonts w:ascii="Courier New" w:hAnsi="Courier New" w:cs="Courier New"/>
+                                <w:color w:val="000000"/>
+                                <w:sz w:val="20"/>
+                                <w:szCs w:val="20"/>
+                                <w:lang w:val="en-GB"/>
+                              </w:rPr>
+                              <w:t xml:space="preserve">(), </w:t>
+                            </w:r>
+                            <w:proofErr w:type="spellStart"/>
+                            <w:r>
+                              <w:rPr>
+                                <w:rFonts w:ascii="Courier New" w:hAnsi="Courier New" w:cs="Courier New"/>
+                                <w:color w:val="000000"/>
+                                <w:sz w:val="20"/>
+                                <w:szCs w:val="20"/>
+                                <w:lang w:val="en-GB"/>
+                              </w:rPr>
+                              <w:t>kMsg.getBody</w:t>
+                            </w:r>
+                            <w:proofErr w:type="spellEnd"/>
+                            <w:r>
+                              <w:rPr>
+                                <w:rFonts w:ascii="Courier New" w:hAnsi="Courier New" w:cs="Courier New"/>
+                                <w:color w:val="000000"/>
+                                <w:sz w:val="20"/>
+                                <w:szCs w:val="20"/>
+                                <w:lang w:val="en-GB"/>
+                              </w:rPr>
+                              <w:t xml:space="preserve">() , new </w:t>
+                            </w:r>
+                            <w:proofErr w:type="spellStart"/>
+                            <w:r>
+                              <w:rPr>
+                                <w:rFonts w:ascii="Courier New" w:hAnsi="Courier New" w:cs="Courier New"/>
+                                <w:color w:val="000000"/>
+                                <w:sz w:val="20"/>
+                                <w:szCs w:val="20"/>
+                                <w:lang w:val="en-GB"/>
+                              </w:rPr>
+                              <w:t>KProps</w:t>
+                            </w:r>
+                            <w:proofErr w:type="spellEnd"/>
+                            <w:r>
+                              <w:rPr>
+                                <w:rFonts w:ascii="Courier New" w:hAnsi="Courier New" w:cs="Courier New"/>
+                                <w:color w:val="000000"/>
+                                <w:sz w:val="20"/>
+                                <w:szCs w:val="20"/>
+                                <w:lang w:val="en-GB"/>
+                              </w:rPr>
+                              <w:t>("-1")));</w:t>
                             </w:r>
                           </w:p>
                           <w:p>
@@ -2936,7 +4015,15 @@
         </mc:AlternateContent>
       </w:r>
       <w:r>
-        <w:t>Le fonctionnement de ce Smart Contract repose sur la partie suivante :</w:t>
+        <w:t xml:space="preserve">Le fonctionnement de ce Smart </w:t>
+      </w:r>
+      <w:proofErr w:type="spellStart"/>
+      <w:r>
+        <w:t>Contract</w:t>
+      </w:r>
+      <w:proofErr w:type="spellEnd"/>
+      <w:r>
+        <w:t xml:space="preserve"> repose sur la partie suivante :</w:t>
       </w:r>
     </w:p>
     <w:p>
@@ -2944,7 +4031,31 @@
         <w:jc w:val="both"/>
       </w:pPr>
       <w:r>
-        <w:t>Ce Smart Contract effectue un test sur les valeurs de nouvelles données ajoutées dans le cache path « /sensor »</w:t>
+        <w:t xml:space="preserve">Ce Smart </w:t>
+      </w:r>
+      <w:proofErr w:type="spellStart"/>
+      <w:r>
+        <w:t>Contract</w:t>
+      </w:r>
+      <w:proofErr w:type="spellEnd"/>
+      <w:r>
+        <w:t xml:space="preserve"> effectue un test sur les valeurs de nouvelles données ajoutées dans le cache </w:t>
+      </w:r>
+      <w:proofErr w:type="spellStart"/>
+      <w:r>
+        <w:t>path</w:t>
+      </w:r>
+      <w:proofErr w:type="spellEnd"/>
+      <w:r>
+        <w:t xml:space="preserve"> « /</w:t>
+      </w:r>
+      <w:proofErr w:type="spellStart"/>
+      <w:r>
+        <w:t>sensor</w:t>
+      </w:r>
+      <w:proofErr w:type="spellEnd"/>
+      <w:r>
+        <w:t> »</w:t>
       </w:r>
       <w:r>
         <w:rPr>
@@ -2954,13 +4065,34 @@
         <w:t xml:space="preserve">. </w:t>
       </w:r>
       <w:r>
-        <w:t>A chaque fois qu’une valeur dépasse le seuil fixé (par exemple un seuil de 100), il écrit une alarme dans le cache path « </w:t>
+        <w:t xml:space="preserve">A chaque fois qu’une valeur dépasse le seuil fixé (par exemple un seuil de 100), il écrit une alarme dans le cache </w:t>
+      </w:r>
+      <w:proofErr w:type="spellStart"/>
+      <w:r>
+        <w:t>path</w:t>
+      </w:r>
+      <w:proofErr w:type="spellEnd"/>
+      <w:r>
+        <w:t xml:space="preserve"> « </w:t>
       </w:r>
       <w:r>
         <w:t>/</w:t>
       </w:r>
-      <w:r>
-        <w:t xml:space="preserve">alarms/fire ». </w:t>
+      <w:proofErr w:type="spellStart"/>
+      <w:r>
+        <w:t>alarms</w:t>
+      </w:r>
+      <w:proofErr w:type="spellEnd"/>
+      <w:r>
+        <w:t>/</w:t>
+      </w:r>
+      <w:proofErr w:type="spellStart"/>
+      <w:r>
+        <w:t>fire</w:t>
+      </w:r>
+      <w:proofErr w:type="spellEnd"/>
+      <w:r>
+        <w:t xml:space="preserve"> ». </w:t>
       </w:r>
     </w:p>
     <w:p>
@@ -2976,7 +4108,23 @@
           <w:b/>
           <w:bCs/>
         </w:rPr>
-        <w:t>Le Smart Contract « fire.js » :</w:t>
+        <w:t xml:space="preserve">Le Smart </w:t>
+      </w:r>
+      <w:proofErr w:type="spellStart"/>
+      <w:r>
+        <w:rPr>
+          <w:b/>
+          <w:bCs/>
+        </w:rPr>
+        <w:t>Contract</w:t>
+      </w:r>
+      <w:proofErr w:type="spellEnd"/>
+      <w:r>
+        <w:rPr>
+          <w:b/>
+          <w:bCs/>
+        </w:rPr>
+        <w:t xml:space="preserve"> « fire.js » :</w:t>
       </w:r>
     </w:p>
     <w:p>
@@ -3051,15 +4199,105 @@
                                 <w:lang w:val="en-GB"/>
                               </w:rPr>
                             </w:pPr>
-                            <w:r>
-                              <w:rPr>
-                                <w:rFonts w:ascii="Courier New" w:hAnsi="Courier New" w:cs="Courier New"/>
-                                <w:color w:val="000000"/>
-                                <w:sz w:val="20"/>
-                                <w:szCs w:val="20"/>
-                                <w:lang w:val="en-GB"/>
-                              </w:rPr>
-                              <w:t>for(i=body.length ; i&gt;=0; i--) {</w:t>
+                            <w:proofErr w:type="gramStart"/>
+                            <w:r>
+                              <w:rPr>
+                                <w:rFonts w:ascii="Courier New" w:hAnsi="Courier New" w:cs="Courier New"/>
+                                <w:color w:val="000000"/>
+                                <w:sz w:val="20"/>
+                                <w:szCs w:val="20"/>
+                                <w:lang w:val="en-GB"/>
+                              </w:rPr>
+                              <w:t>for(</w:t>
+                            </w:r>
+                            <w:proofErr w:type="spellStart"/>
+                            <w:proofErr w:type="gramEnd"/>
+                            <w:r>
+                              <w:rPr>
+                                <w:rFonts w:ascii="Courier New" w:hAnsi="Courier New" w:cs="Courier New"/>
+                                <w:color w:val="000000"/>
+                                <w:sz w:val="20"/>
+                                <w:szCs w:val="20"/>
+                                <w:lang w:val="en-GB"/>
+                              </w:rPr>
+                              <w:t>i</w:t>
+                            </w:r>
+                            <w:proofErr w:type="spellEnd"/>
+                            <w:r>
+                              <w:rPr>
+                                <w:rFonts w:ascii="Courier New" w:hAnsi="Courier New" w:cs="Courier New"/>
+                                <w:color w:val="000000"/>
+                                <w:sz w:val="20"/>
+                                <w:szCs w:val="20"/>
+                                <w:lang w:val="en-GB"/>
+                              </w:rPr>
+                              <w:t>=</w:t>
+                            </w:r>
+                            <w:proofErr w:type="spellStart"/>
+                            <w:r>
+                              <w:rPr>
+                                <w:rFonts w:ascii="Courier New" w:hAnsi="Courier New" w:cs="Courier New"/>
+                                <w:color w:val="000000"/>
+                                <w:sz w:val="20"/>
+                                <w:szCs w:val="20"/>
+                                <w:lang w:val="en-GB"/>
+                              </w:rPr>
+                              <w:t>body.length</w:t>
+                            </w:r>
+                            <w:proofErr w:type="spellEnd"/>
+                            <w:r>
+                              <w:rPr>
+                                <w:rFonts w:ascii="Courier New" w:hAnsi="Courier New" w:cs="Courier New"/>
+                                <w:color w:val="000000"/>
+                                <w:sz w:val="20"/>
+                                <w:szCs w:val="20"/>
+                                <w:lang w:val="en-GB"/>
+                              </w:rPr>
+                              <w:t xml:space="preserve"> ; </w:t>
+                            </w:r>
+                            <w:proofErr w:type="spellStart"/>
+                            <w:r>
+                              <w:rPr>
+                                <w:rFonts w:ascii="Courier New" w:hAnsi="Courier New" w:cs="Courier New"/>
+                                <w:color w:val="000000"/>
+                                <w:sz w:val="20"/>
+                                <w:szCs w:val="20"/>
+                                <w:lang w:val="en-GB"/>
+                              </w:rPr>
+                              <w:t>i</w:t>
+                            </w:r>
+                            <w:proofErr w:type="spellEnd"/>
+                            <w:r>
+                              <w:rPr>
+                                <w:rFonts w:ascii="Courier New" w:hAnsi="Courier New" w:cs="Courier New"/>
+                                <w:color w:val="000000"/>
+                                <w:sz w:val="20"/>
+                                <w:szCs w:val="20"/>
+                                <w:lang w:val="en-GB"/>
+                              </w:rPr>
+                              <w:t xml:space="preserve">&gt;=0; </w:t>
+                            </w:r>
+                            <w:proofErr w:type="spellStart"/>
+                            <w:r>
+                              <w:rPr>
+                                <w:rFonts w:ascii="Courier New" w:hAnsi="Courier New" w:cs="Courier New"/>
+                                <w:color w:val="000000"/>
+                                <w:sz w:val="20"/>
+                                <w:szCs w:val="20"/>
+                                <w:lang w:val="en-GB"/>
+                              </w:rPr>
+                              <w:t>i</w:t>
+                            </w:r>
+                            <w:proofErr w:type="spellEnd"/>
+                            <w:r>
+                              <w:rPr>
+                                <w:rFonts w:ascii="Courier New" w:hAnsi="Courier New" w:cs="Courier New"/>
+                                <w:color w:val="000000"/>
+                                <w:sz w:val="20"/>
+                                <w:szCs w:val="20"/>
+                                <w:lang w:val="en-GB"/>
+                              </w:rPr>
+                              <w:t>--) {</w:t>
                             </w:r>
                           </w:p>
                           <w:p>
@@ -3093,7 +4331,74 @@
                                 <w:lang w:val="en-GB"/>
                               </w:rPr>
                               <w:tab/>
-                              <w:t>reverseString += body.charAt(i);</w:t>
+                            </w:r>
+                            <w:proofErr w:type="spellStart"/>
+                            <w:r>
+                              <w:rPr>
+                                <w:rFonts w:ascii="Courier New" w:hAnsi="Courier New" w:cs="Courier New"/>
+                                <w:color w:val="000000"/>
+                                <w:sz w:val="20"/>
+                                <w:szCs w:val="20"/>
+                                <w:lang w:val="en-GB"/>
+                              </w:rPr>
+                              <w:t>reverseString</w:t>
+                            </w:r>
+                            <w:proofErr w:type="spellEnd"/>
+                            <w:r>
+                              <w:rPr>
+                                <w:rFonts w:ascii="Courier New" w:hAnsi="Courier New" w:cs="Courier New"/>
+                                <w:color w:val="000000"/>
+                                <w:sz w:val="20"/>
+                                <w:szCs w:val="20"/>
+                                <w:lang w:val="en-GB"/>
+                              </w:rPr>
+                              <w:t xml:space="preserve"> += </w:t>
+                            </w:r>
+                            <w:proofErr w:type="spellStart"/>
+                            <w:proofErr w:type="gramStart"/>
+                            <w:r>
+                              <w:rPr>
+                                <w:rFonts w:ascii="Courier New" w:hAnsi="Courier New" w:cs="Courier New"/>
+                                <w:color w:val="000000"/>
+                                <w:sz w:val="20"/>
+                                <w:szCs w:val="20"/>
+                                <w:lang w:val="en-GB"/>
+                              </w:rPr>
+                              <w:t>body.charAt</w:t>
+                            </w:r>
+                            <w:proofErr w:type="spellEnd"/>
+                            <w:proofErr w:type="gramEnd"/>
+                            <w:r>
+                              <w:rPr>
+                                <w:rFonts w:ascii="Courier New" w:hAnsi="Courier New" w:cs="Courier New"/>
+                                <w:color w:val="000000"/>
+                                <w:sz w:val="20"/>
+                                <w:szCs w:val="20"/>
+                                <w:lang w:val="en-GB"/>
+                              </w:rPr>
+                              <w:t>(</w:t>
+                            </w:r>
+                            <w:proofErr w:type="spellStart"/>
+                            <w:r>
+                              <w:rPr>
+                                <w:rFonts w:ascii="Courier New" w:hAnsi="Courier New" w:cs="Courier New"/>
+                                <w:color w:val="000000"/>
+                                <w:sz w:val="20"/>
+                                <w:szCs w:val="20"/>
+                                <w:lang w:val="en-GB"/>
+                              </w:rPr>
+                              <w:t>i</w:t>
+                            </w:r>
+                            <w:proofErr w:type="spellEnd"/>
+                            <w:r>
+                              <w:rPr>
+                                <w:rFonts w:ascii="Courier New" w:hAnsi="Courier New" w:cs="Courier New"/>
+                                <w:color w:val="000000"/>
+                                <w:sz w:val="20"/>
+                                <w:szCs w:val="20"/>
+                                <w:lang w:val="en-GB"/>
+                              </w:rPr>
+                              <w:t>);</w:t>
                             </w:r>
                           </w:p>
                           <w:p>
@@ -3372,7 +4677,15 @@
         </mc:AlternateContent>
       </w:r>
       <w:r>
-        <w:t xml:space="preserve"> Le fonctionnement de ce Smart Contract repose sur la partie ci-dessous :</w:t>
+        <w:t xml:space="preserve"> Le fonctionnement de ce Smart </w:t>
+      </w:r>
+      <w:proofErr w:type="spellStart"/>
+      <w:r>
+        <w:t>Contract</w:t>
+      </w:r>
+      <w:proofErr w:type="spellEnd"/>
+      <w:r>
+        <w:t xml:space="preserve"> repose sur la partie ci-dessous :</w:t>
       </w:r>
     </w:p>
     <w:p>
@@ -3380,7 +4693,39 @@
         <w:jc w:val="both"/>
       </w:pPr>
       <w:r>
-        <w:t>Le Smart Contract « fire.js » est exécuté à chaque fois qu’il y a une nouvelle donnée à ajouter dans le cache path « /alarms/fire ». Il permet d’inverser la valeur de cette nouvelle donnée.</w:t>
+        <w:t xml:space="preserve">Le Smart </w:t>
+      </w:r>
+      <w:proofErr w:type="spellStart"/>
+      <w:r>
+        <w:t>Contract</w:t>
+      </w:r>
+      <w:proofErr w:type="spellEnd"/>
+      <w:r>
+        <w:t xml:space="preserve"> « fire.js » est exécuté à chaque fois qu’il y a une nouvelle donnée à ajouter dans le cache </w:t>
+      </w:r>
+      <w:proofErr w:type="spellStart"/>
+      <w:r>
+        <w:t>path</w:t>
+      </w:r>
+      <w:proofErr w:type="spellEnd"/>
+      <w:r>
+        <w:t xml:space="preserve"> « /</w:t>
+      </w:r>
+      <w:proofErr w:type="spellStart"/>
+      <w:r>
+        <w:t>alarms</w:t>
+      </w:r>
+      <w:proofErr w:type="spellEnd"/>
+      <w:r>
+        <w:t>/</w:t>
+      </w:r>
+      <w:proofErr w:type="spellStart"/>
+      <w:r>
+        <w:t>fire</w:t>
+      </w:r>
+      <w:proofErr w:type="spellEnd"/>
+      <w:r>
+        <w:t> ». Il permet d’inverser la valeur de cette nouvelle donnée.</w:t>
       </w:r>
     </w:p>
     <w:p>
@@ -3392,34 +4737,53 @@
         </w:numPr>
       </w:pPr>
       <w:r>
-        <w:t>Sécurisation</w:t>
-      </w:r>
-      <w:r>
-        <w:t xml:space="preserve"> d</w:t>
-      </w:r>
-      <w:r>
-        <w:t>es</w:t>
-      </w:r>
-      <w:r>
-        <w:t xml:space="preserve"> Smart Contract</w:t>
-      </w:r>
-      <w:r>
-        <w:t>s</w:t>
-      </w:r>
+        <w:t xml:space="preserve">Sécurisation des Smart </w:t>
+      </w:r>
+      <w:proofErr w:type="spellStart"/>
+      <w:r>
+        <w:t>Contracts</w:t>
+      </w:r>
+      <w:proofErr w:type="spellEnd"/>
     </w:p>
     <w:p>
       <w:pPr>
         <w:jc w:val="both"/>
       </w:pPr>
       <w:r>
-        <w:t>Il faut noter que l’exécution des Smart Contracts est sécurisée par la blockchain Kalima</w:t>
-      </w:r>
-      <w:r>
-        <w:t> : uniquement les Smart Contracts validés seront lancés</w:t>
-      </w:r>
-      <w:r>
-        <w:t xml:space="preserve"> par la blockchain Kalima</w:t>
-      </w:r>
+        <w:t xml:space="preserve">Il faut noter que l’exécution des Smart </w:t>
+      </w:r>
+      <w:proofErr w:type="spellStart"/>
+      <w:r>
+        <w:t>Contracts</w:t>
+      </w:r>
+      <w:proofErr w:type="spellEnd"/>
+      <w:r>
+        <w:t xml:space="preserve"> est sécurisée par la blockchain </w:t>
+      </w:r>
+      <w:proofErr w:type="spellStart"/>
+      <w:r>
+        <w:t>Kalima</w:t>
+      </w:r>
+      <w:proofErr w:type="spellEnd"/>
+      <w:r>
+        <w:t xml:space="preserve"> : uniquement les Smart </w:t>
+      </w:r>
+      <w:proofErr w:type="spellStart"/>
+      <w:r>
+        <w:t>Contracts</w:t>
+      </w:r>
+      <w:proofErr w:type="spellEnd"/>
+      <w:r>
+        <w:t xml:space="preserve"> validés seront lancés</w:t>
+      </w:r>
+      <w:r>
+        <w:t xml:space="preserve"> par la blockchain </w:t>
+      </w:r>
+      <w:proofErr w:type="spellStart"/>
+      <w:r>
+        <w:t>Kalima</w:t>
+      </w:r>
+      <w:proofErr w:type="spellEnd"/>
       <w:r>
         <w:t>.</w:t>
       </w:r>
@@ -3436,15 +4800,36 @@
         <w:t>Exécution</w:t>
       </w:r>
       <w:r>
-        <w:t xml:space="preserve"> des Smart Contracts</w:t>
-      </w:r>
+        <w:t xml:space="preserve"> des Smart </w:t>
+      </w:r>
+      <w:proofErr w:type="spellStart"/>
+      <w:r>
+        <w:t>Contracts</w:t>
+      </w:r>
+      <w:proofErr w:type="spellEnd"/>
     </w:p>
     <w:p>
       <w:pPr>
         <w:jc w:val="both"/>
       </w:pPr>
       <w:r>
-        <w:t xml:space="preserve">L’exécution des Smart Contracts au niveau de la blockchain Kalima s’effectue depuis un nœud Java. Pour savoir comment </w:t>
+        <w:t xml:space="preserve">L’exécution des Smart </w:t>
+      </w:r>
+      <w:proofErr w:type="spellStart"/>
+      <w:r>
+        <w:t>Contracts</w:t>
+      </w:r>
+      <w:proofErr w:type="spellEnd"/>
+      <w:r>
+        <w:t xml:space="preserve"> au niveau de la blockchain </w:t>
+      </w:r>
+      <w:proofErr w:type="spellStart"/>
+      <w:r>
+        <w:t>Kalima</w:t>
+      </w:r>
+      <w:proofErr w:type="spellEnd"/>
+      <w:r>
+        <w:t xml:space="preserve"> s’effectue depuis un nœud Java. Pour savoir comment </w:t>
       </w:r>
       <w:r>
         <w:t xml:space="preserve">créer le nœud Java et/ou comment </w:t>
@@ -3453,8 +4838,13 @@
         <w:t>exécuter</w:t>
       </w:r>
       <w:r>
-        <w:t xml:space="preserve"> ces Smart Contracts</w:t>
-      </w:r>
+        <w:t xml:space="preserve"> ces Smart </w:t>
+      </w:r>
+      <w:proofErr w:type="spellStart"/>
+      <w:r>
+        <w:t>Contracts</w:t>
+      </w:r>
+      <w:proofErr w:type="spellEnd"/>
       <w:r>
         <w:t xml:space="preserve"> il nécessaire de consulter la documentation </w:t>
       </w:r>

</xml_diff>